<commit_message>
Updated fixtures for tables, fixes and tests.
</commit_message>
<xml_diff>
--- a/tests/test_data/table-35684.docx
+++ b/tests/test_data/table-35684.docx
@@ -130,8 +130,44 @@
         <w:rPr>
           <w:rFonts w:cs="Arial"/>
           <w:color w:val="000000"/>
+          <w:highlight w:val="white"/>
+        </w:rPr>
+      </w:r>
+    </w:p>
+    <w:p>
+      <w:pPr>
+        <w:pStyle w:val="Normal"/>
+        <w:rPr/>
+      </w:pPr>
+      <w:r>
+        <w:rPr>
+          <w:rFonts w:cs="Arial"/>
+          <w:b/>
+          <w:color w:val="000000"/>
           <w:shd w:fill="FFFFFF" w:val="clear"/>
         </w:rPr>
+        <w:t>Author response table 1.</w:t>
+      </w:r>
+      <w:r>
+        <w:rPr>
+          <w:rFonts w:cs="Arial"/>
+          <w:color w:val="000000"/>
+          <w:shd w:fill="FFFFFF" w:val="clear"/>
+        </w:rPr>
+        <w:t xml:space="preserve"> </w:t>
+      </w:r>
+    </w:p>
+    <w:p>
+      <w:pPr>
+        <w:pStyle w:val="Normal"/>
+        <w:rPr>
+          <w:rFonts w:cs="Arial"/>
+          <w:color w:val="000000"/>
+          <w:highlight w:val="white"/>
+        </w:rPr>
+      </w:pPr>
+      <w:r>
+        <w:rPr/>
       </w:r>
     </w:p>
     <w:p>
@@ -151,11 +187,11 @@
       <w:r>
         <w:rPr>
           <w:rFonts w:cs="Arial"/>
-          <w:b/>
           <w:color w:val="000000"/>
+          <w:highlight w:val="yellow"/>
           <w:shd w:fill="FFFFFF" w:val="clear"/>
         </w:rPr>
-        <w:t>Author response table 1.</w:t>
+        <w:t>&lt;Author response table 1 title/legend&gt;</w:t>
       </w:r>
       <w:r>
         <w:rPr>
@@ -163,7 +199,7 @@
           <w:color w:val="000000"/>
           <w:shd w:fill="FFFFFF" w:val="clear"/>
         </w:rPr>
-        <w:t xml:space="preserve"> Expression values excluding sex-bias FC&gt;2 (ancestry not considered)</w:t>
+        <w:t>Expression values excluding sex-bias FC&gt;2 (ancestry not considered)</w:t>
       </w:r>
       <w:r>
         <w:rPr>
@@ -173,6 +209,16 @@
           <w:lang w:val="en-GB"/>
         </w:rPr>
         <w:t>.</w:t>
+      </w:r>
+      <w:r>
+        <w:rPr>
+          <w:rFonts w:cs="Arial"/>
+          <w:color w:val="000000"/>
+          <w:highlight w:val="yellow"/>
+          <w:shd w:fill="FFFFFF" w:val="clear"/>
+          <w:lang w:val="en-GB"/>
+        </w:rPr>
+        <w:t>&lt;/Author response table 1 title/legend&gt;</w:t>
       </w:r>
     </w:p>
     <w:tbl>
@@ -1704,11 +1750,7 @@
     <w:p>
       <w:pPr>
         <w:pStyle w:val="Normal"/>
-        <w:rPr>
-          <w:rFonts w:cs="Arial"/>
-          <w:color w:val="000000"/>
-          <w:highlight w:val="white"/>
-        </w:rPr>
+        <w:rPr/>
       </w:pPr>
       <w:r>
         <w:rPr>
@@ -1719,13 +1761,59 @@
         </w:rPr>
         <w:t>Author response table 2.</w:t>
       </w:r>
+    </w:p>
+    <w:p>
+      <w:pPr>
+        <w:pStyle w:val="Normal"/>
+        <w:rPr>
+          <w:rFonts w:cs="Arial"/>
+          <w:color w:val="000000"/>
+          <w:highlight w:val="white"/>
+        </w:rPr>
+      </w:pPr>
+      <w:r>
+        <w:rPr/>
+      </w:r>
+    </w:p>
+    <w:p>
+      <w:pPr>
+        <w:pStyle w:val="Normal"/>
+        <w:rPr/>
+      </w:pPr>
+      <w:r>
+        <w:rPr>
+          <w:rFonts w:cs="Arial"/>
+          <w:color w:val="000000"/>
+          <w:highlight w:val="yellow"/>
+          <w:shd w:fill="FFFFFF" w:val="clear"/>
+        </w:rPr>
+        <w:t xml:space="preserve">&lt;Author response table </w:t>
+      </w:r>
+      <w:r>
+        <w:rPr>
+          <w:rFonts w:cs="Arial"/>
+          <w:color w:val="000000"/>
+          <w:highlight w:val="yellow"/>
+          <w:shd w:fill="FFFFFF" w:val="clear"/>
+        </w:rPr>
+        <w:t>2</w:t>
+      </w:r>
+      <w:r>
+        <w:rPr>
+          <w:rFonts w:cs="Arial"/>
+          <w:color w:val="000000"/>
+          <w:highlight w:val="yellow"/>
+          <w:shd w:fill="FFFFFF" w:val="clear"/>
+        </w:rPr>
+        <w:t xml:space="preserve"> title/legend&gt;</w:t>
+      </w:r>
       <w:r>
         <w:rPr>
           <w:rFonts w:cs="Arial"/>
           <w:color w:val="000000"/>
           <w:shd w:fill="FFFFFF" w:val="clear"/>
         </w:rPr>
-        <w:t xml:space="preserve"> Expression values excluding sex-bias FC&gt;2 (considering ancestry)</w:t>
+        <w:t>Expression values excluding sex-bias FC&gt;2 (considering ancestry)</w:t>
       </w:r>
       <w:r>
         <w:rPr>
@@ -1735,6 +1823,36 @@
           <w:lang w:val="en-GB"/>
         </w:rPr>
         <w:t>.</w:t>
+      </w:r>
+      <w:r>
+        <w:rPr>
+          <w:rFonts w:cs="Arial"/>
+          <w:color w:val="000000"/>
+          <w:highlight w:val="yellow"/>
+          <w:shd w:fill="FFFFFF" w:val="clear"/>
+          <w:lang w:val="en-GB"/>
+        </w:rPr>
+        <w:t xml:space="preserve">&lt;/Author response table </w:t>
+      </w:r>
+      <w:r>
+        <w:rPr>
+          <w:rFonts w:cs="Arial"/>
+          <w:color w:val="000000"/>
+          <w:highlight w:val="yellow"/>
+          <w:shd w:fill="FFFFFF" w:val="clear"/>
+          <w:lang w:val="en-GB"/>
+        </w:rPr>
+        <w:t>2</w:t>
+      </w:r>
+      <w:r>
+        <w:rPr>
+          <w:rFonts w:cs="Arial"/>
+          <w:color w:val="000000"/>
+          <w:highlight w:val="yellow"/>
+          <w:shd w:fill="FFFFFF" w:val="clear"/>
+          <w:lang w:val="en-GB"/>
+        </w:rPr>
+        <w:t xml:space="preserve"> title/legend&gt;</w:t>
       </w:r>
     </w:p>
     <w:p>
@@ -1772,8 +1890,8 @@
         <w:gridCol w:w="1633"/>
         <w:gridCol w:w="1604"/>
         <w:gridCol w:w="1474"/>
-        <w:gridCol w:w="1575"/>
-        <w:gridCol w:w="1403"/>
+        <w:gridCol w:w="1574"/>
+        <w:gridCol w:w="1404"/>
       </w:tblGrid>
       <w:tr>
         <w:trPr>
@@ -1907,7 +2025,7 @@
         </w:tc>
         <w:tc>
           <w:tcPr>
-            <w:tcW w:w="1575" w:type="dxa"/>
+            <w:tcW w:w="1574" w:type="dxa"/>
             <w:tcBorders>
               <w:bottom w:val="single" w:sz="8" w:space="0" w:color="000001"/>
               <w:insideH w:val="single" w:sz="8" w:space="0" w:color="000001"/>
@@ -1955,7 +2073,7 @@
         </w:tc>
         <w:tc>
           <w:tcPr>
-            <w:tcW w:w="1403" w:type="dxa"/>
+            <w:tcW w:w="1404" w:type="dxa"/>
             <w:tcBorders>
               <w:bottom w:val="single" w:sz="8" w:space="0" w:color="000001"/>
               <w:insideH w:val="single" w:sz="8" w:space="0" w:color="000001"/>
@@ -2104,7 +2222,7 @@
         </w:tc>
         <w:tc>
           <w:tcPr>
-            <w:tcW w:w="1575" w:type="dxa"/>
+            <w:tcW w:w="1574" w:type="dxa"/>
             <w:tcBorders>
               <w:top w:val="single" w:sz="8" w:space="0" w:color="000001"/>
               <w:bottom w:val="single" w:sz="8" w:space="0" w:color="000001"/>
@@ -2135,7 +2253,7 @@
         </w:tc>
         <w:tc>
           <w:tcPr>
-            <w:tcW w:w="1403" w:type="dxa"/>
+            <w:tcW w:w="1404" w:type="dxa"/>
             <w:tcBorders>
               <w:top w:val="single" w:sz="8" w:space="0" w:color="000001"/>
               <w:bottom w:val="single" w:sz="8" w:space="0" w:color="000001"/>
@@ -2264,7 +2382,7 @@
         </w:tc>
         <w:tc>
           <w:tcPr>
-            <w:tcW w:w="1575" w:type="dxa"/>
+            <w:tcW w:w="1574" w:type="dxa"/>
             <w:tcBorders>
               <w:top w:val="single" w:sz="8" w:space="0" w:color="000001"/>
               <w:bottom w:val="single" w:sz="8" w:space="0" w:color="000001"/>
@@ -2296,7 +2414,7 @@
         </w:tc>
         <w:tc>
           <w:tcPr>
-            <w:tcW w:w="1403" w:type="dxa"/>
+            <w:tcW w:w="1404" w:type="dxa"/>
             <w:tcBorders>
               <w:top w:val="single" w:sz="8" w:space="0" w:color="000001"/>
               <w:bottom w:val="single" w:sz="8" w:space="0" w:color="000001"/>
@@ -2436,7 +2554,7 @@
         </w:tc>
         <w:tc>
           <w:tcPr>
-            <w:tcW w:w="1575" w:type="dxa"/>
+            <w:tcW w:w="1574" w:type="dxa"/>
             <w:tcBorders>
               <w:top w:val="single" w:sz="8" w:space="0" w:color="000001"/>
               <w:bottom w:val="single" w:sz="8" w:space="0" w:color="000001"/>
@@ -2468,7 +2586,7 @@
         </w:tc>
         <w:tc>
           <w:tcPr>
-            <w:tcW w:w="1403" w:type="dxa"/>
+            <w:tcW w:w="1404" w:type="dxa"/>
             <w:tcBorders>
               <w:top w:val="single" w:sz="8" w:space="0" w:color="000001"/>
               <w:bottom w:val="single" w:sz="8" w:space="0" w:color="000001"/>
@@ -2600,7 +2718,7 @@
         </w:tc>
         <w:tc>
           <w:tcPr>
-            <w:tcW w:w="1575" w:type="dxa"/>
+            <w:tcW w:w="1574" w:type="dxa"/>
             <w:tcBorders>
               <w:top w:val="single" w:sz="8" w:space="0" w:color="000001"/>
               <w:bottom w:val="single" w:sz="8" w:space="0" w:color="000001"/>
@@ -2631,7 +2749,7 @@
         </w:tc>
         <w:tc>
           <w:tcPr>
-            <w:tcW w:w="1403" w:type="dxa"/>
+            <w:tcW w:w="1404" w:type="dxa"/>
             <w:tcBorders>
               <w:top w:val="single" w:sz="8" w:space="0" w:color="000001"/>
               <w:bottom w:val="single" w:sz="8" w:space="0" w:color="000001"/>
@@ -2761,7 +2879,7 @@
         </w:tc>
         <w:tc>
           <w:tcPr>
-            <w:tcW w:w="1575" w:type="dxa"/>
+            <w:tcW w:w="1574" w:type="dxa"/>
             <w:tcBorders>
               <w:top w:val="single" w:sz="8" w:space="0" w:color="000001"/>
               <w:bottom w:val="single" w:sz="8" w:space="0" w:color="000001"/>
@@ -2792,7 +2910,7 @@
         </w:tc>
         <w:tc>
           <w:tcPr>
-            <w:tcW w:w="1403" w:type="dxa"/>
+            <w:tcW w:w="1404" w:type="dxa"/>
             <w:tcBorders>
               <w:top w:val="single" w:sz="8" w:space="0" w:color="000001"/>
               <w:bottom w:val="single" w:sz="8" w:space="0" w:color="000001"/>
@@ -2921,7 +3039,7 @@
         </w:tc>
         <w:tc>
           <w:tcPr>
-            <w:tcW w:w="1575" w:type="dxa"/>
+            <w:tcW w:w="1574" w:type="dxa"/>
             <w:tcBorders>
               <w:top w:val="single" w:sz="8" w:space="0" w:color="000001"/>
               <w:bottom w:val="single" w:sz="8" w:space="0" w:color="000001"/>
@@ -2952,7 +3070,7 @@
         </w:tc>
         <w:tc>
           <w:tcPr>
-            <w:tcW w:w="1403" w:type="dxa"/>
+            <w:tcW w:w="1404" w:type="dxa"/>
             <w:tcBorders>
               <w:top w:val="single" w:sz="8" w:space="0" w:color="000001"/>
               <w:bottom w:val="single" w:sz="8" w:space="0" w:color="000001"/>
@@ -3081,7 +3199,7 @@
         </w:tc>
         <w:tc>
           <w:tcPr>
-            <w:tcW w:w="1575" w:type="dxa"/>
+            <w:tcW w:w="1574" w:type="dxa"/>
             <w:tcBorders>
               <w:top w:val="single" w:sz="8" w:space="0" w:color="000001"/>
               <w:bottom w:val="single" w:sz="8" w:space="0" w:color="000001"/>
@@ -3112,7 +3230,7 @@
         </w:tc>
         <w:tc>
           <w:tcPr>
-            <w:tcW w:w="1403" w:type="dxa"/>
+            <w:tcW w:w="1404" w:type="dxa"/>
             <w:tcBorders>
               <w:top w:val="single" w:sz="8" w:space="0" w:color="000001"/>
               <w:bottom w:val="single" w:sz="8" w:space="0" w:color="000001"/>
@@ -3156,7 +3274,7 @@
         <w:rPr>
           <w:rFonts w:cs="Arial"/>
           <w:color w:val="000000"/>
-          <w:shd w:fill="FFFFFF" w:val="clear"/>
+          <w:highlight w:val="white"/>
         </w:rPr>
       </w:r>
     </w:p>
@@ -3187,8 +3305,23 @@
         <w:rPr>
           <w:rFonts w:cs="Arial"/>
           <w:color w:val="000000"/>
+          <w:highlight w:val="white"/>
+        </w:rPr>
+      </w:r>
+    </w:p>
+    <w:p>
+      <w:pPr>
+        <w:pStyle w:val="Normal"/>
+        <w:rPr/>
+      </w:pPr>
+      <w:r>
+        <w:rPr>
+          <w:rFonts w:cs="Arial"/>
+          <w:b/>
+          <w:color w:val="000000"/>
           <w:shd w:fill="FFFFFF" w:val="clear"/>
         </w:rPr>
+        <w:t>Author response table 3.</w:t>
       </w:r>
     </w:p>
     <w:p>
@@ -3201,13 +3334,40 @@
         </w:rPr>
       </w:pPr>
       <w:r>
+        <w:rPr/>
+      </w:r>
+    </w:p>
+    <w:p>
+      <w:pPr>
+        <w:pStyle w:val="Normal"/>
+        <w:rPr/>
+      </w:pPr>
+      <w:r>
         <w:rPr>
           <w:rFonts w:cs="Arial"/>
-          <w:b/>
           <w:color w:val="000000"/>
+          <w:highlight w:val="yellow"/>
           <w:shd w:fill="FFFFFF" w:val="clear"/>
         </w:rPr>
-        <w:t>Author response table 3.</w:t>
+        <w:t xml:space="preserve">&lt;Author response table </w:t>
+      </w:r>
+      <w:r>
+        <w:rPr>
+          <w:rFonts w:cs="Arial"/>
+          <w:color w:val="000000"/>
+          <w:highlight w:val="yellow"/>
+          <w:shd w:fill="FFFFFF" w:val="clear"/>
+        </w:rPr>
+        <w:t>3</w:t>
+      </w:r>
+      <w:r>
+        <w:rPr>
+          <w:rFonts w:cs="Arial"/>
+          <w:color w:val="000000"/>
+          <w:highlight w:val="yellow"/>
+          <w:shd w:fill="FFFFFF" w:val="clear"/>
+        </w:rPr>
+        <w:t xml:space="preserve"> title/legend&gt;</w:t>
       </w:r>
       <w:r>
         <w:rPr>
@@ -3215,7 +3375,7 @@
           <w:color w:val="000000"/>
           <w:shd w:fill="FFFFFF" w:val="clear"/>
         </w:rPr>
-        <w:t xml:space="preserve"> Ratio of expression values, with minimum threshold of RPKM&gt;1 and maximum expression threshold of RPKM&lt;5. We did not account for ancestry. Level of significance (Wilcoxon test): *P-value&lt;0.05, **P-value&lt;0.001, ***P-value&lt;0.0001,</w:t>
+        <w:t>Ratio of expression values, with minimum threshold of RPKM&gt;1 and maximum expression threshold of RPKM&lt;5. We did not account for ancestry. Level of significance (Wilcoxon test): *P-value&lt;0.05, **P-value&lt;0.001, ***P-value&lt;0.0001,</w:t>
       </w:r>
     </w:p>
     <w:p>
@@ -3226,11 +3386,7 @@
           <w:numId w:val="0"/>
         </w:numPr>
         <w:outlineLvl w:val="0"/>
-        <w:rPr>
-          <w:rFonts w:cs="Arial"/>
-          <w:color w:val="000000"/>
-          <w:highlight w:val="white"/>
-        </w:rPr>
+        <w:rPr/>
       </w:pPr>
       <w:r>
         <w:rPr>
@@ -3239,6 +3395,33 @@
           <w:shd w:fill="FFFFFF" w:val="clear"/>
         </w:rPr>
         <w:t>N.S. P-value&gt;0.05.</w:t>
+      </w:r>
+      <w:r>
+        <w:rPr>
+          <w:rFonts w:cs="Arial"/>
+          <w:color w:val="000000"/>
+          <w:highlight w:val="white"/>
+          <w:highlight w:val="yellow"/>
+        </w:rPr>
+        <w:t xml:space="preserve">&lt;/Author response table </w:t>
+      </w:r>
+      <w:r>
+        <w:rPr>
+          <w:rFonts w:cs="Arial"/>
+          <w:color w:val="000000"/>
+          <w:highlight w:val="white"/>
+          <w:highlight w:val="yellow"/>
+        </w:rPr>
+        <w:t>3</w:t>
+      </w:r>
+      <w:r>
+        <w:rPr>
+          <w:rFonts w:cs="Arial"/>
+          <w:color w:val="000000"/>
+          <w:highlight w:val="white"/>
+          <w:highlight w:val="yellow"/>
+        </w:rPr>
+        <w:t xml:space="preserve"> title/legend&gt;</w:t>
       </w:r>
     </w:p>
     <w:p>
@@ -3254,7 +3437,7 @@
         <w:rPr>
           <w:rFonts w:cs="Arial"/>
           <w:color w:val="000000"/>
-          <w:shd w:fill="FFFFFF" w:val="clear"/>
+          <w:highlight w:val="white"/>
         </w:rPr>
       </w:r>
     </w:p>
@@ -3279,8 +3462,8 @@
         <w:gridCol w:w="1751"/>
         <w:gridCol w:w="1730"/>
         <w:gridCol w:w="1639"/>
-        <w:gridCol w:w="1837"/>
-        <w:gridCol w:w="1640"/>
+        <w:gridCol w:w="1836"/>
+        <w:gridCol w:w="1641"/>
       </w:tblGrid>
       <w:tr>
         <w:trPr>
@@ -3415,7 +3598,7 @@
         </w:tc>
         <w:tc>
           <w:tcPr>
-            <w:tcW w:w="1837" w:type="dxa"/>
+            <w:tcW w:w="1836" w:type="dxa"/>
             <w:tcBorders>
               <w:bottom w:val="single" w:sz="8" w:space="0" w:color="000001"/>
               <w:insideH w:val="single" w:sz="8" w:space="0" w:color="000001"/>
@@ -3464,7 +3647,7 @@
         </w:tc>
         <w:tc>
           <w:tcPr>
-            <w:tcW w:w="1640" w:type="dxa"/>
+            <w:tcW w:w="1641" w:type="dxa"/>
             <w:tcBorders>
               <w:bottom w:val="single" w:sz="8" w:space="0" w:color="000001"/>
               <w:insideH w:val="single" w:sz="8" w:space="0" w:color="000001"/>
@@ -3611,7 +3794,7 @@
         </w:tc>
         <w:tc>
           <w:tcPr>
-            <w:tcW w:w="1837" w:type="dxa"/>
+            <w:tcW w:w="1836" w:type="dxa"/>
             <w:tcBorders>
               <w:top w:val="single" w:sz="8" w:space="0" w:color="000001"/>
               <w:bottom w:val="single" w:sz="8" w:space="0" w:color="000001"/>
@@ -3642,7 +3825,7 @@
         </w:tc>
         <w:tc>
           <w:tcPr>
-            <w:tcW w:w="1640" w:type="dxa"/>
+            <w:tcW w:w="1641" w:type="dxa"/>
             <w:tcBorders>
               <w:top w:val="single" w:sz="8" w:space="0" w:color="000001"/>
               <w:bottom w:val="single" w:sz="8" w:space="0" w:color="000001"/>
@@ -3773,7 +3956,7 @@
         </w:tc>
         <w:tc>
           <w:tcPr>
-            <w:tcW w:w="1837" w:type="dxa"/>
+            <w:tcW w:w="1836" w:type="dxa"/>
             <w:tcBorders>
               <w:top w:val="single" w:sz="8" w:space="0" w:color="000001"/>
               <w:bottom w:val="single" w:sz="8" w:space="0" w:color="000001"/>
@@ -3805,7 +3988,7 @@
         </w:tc>
         <w:tc>
           <w:tcPr>
-            <w:tcW w:w="1640" w:type="dxa"/>
+            <w:tcW w:w="1641" w:type="dxa"/>
             <w:tcBorders>
               <w:top w:val="single" w:sz="8" w:space="0" w:color="000001"/>
               <w:bottom w:val="single" w:sz="8" w:space="0" w:color="000001"/>
@@ -3935,7 +4118,7 @@
         </w:tc>
         <w:tc>
           <w:tcPr>
-            <w:tcW w:w="1837" w:type="dxa"/>
+            <w:tcW w:w="1836" w:type="dxa"/>
             <w:tcBorders>
               <w:top w:val="single" w:sz="8" w:space="0" w:color="000001"/>
               <w:bottom w:val="single" w:sz="8" w:space="0" w:color="000001"/>
@@ -3966,7 +4149,7 @@
         </w:tc>
         <w:tc>
           <w:tcPr>
-            <w:tcW w:w="1640" w:type="dxa"/>
+            <w:tcW w:w="1641" w:type="dxa"/>
             <w:tcBorders>
               <w:top w:val="single" w:sz="8" w:space="0" w:color="000001"/>
               <w:bottom w:val="single" w:sz="8" w:space="0" w:color="000001"/>
@@ -4096,7 +4279,7 @@
         </w:tc>
         <w:tc>
           <w:tcPr>
-            <w:tcW w:w="1837" w:type="dxa"/>
+            <w:tcW w:w="1836" w:type="dxa"/>
             <w:tcBorders>
               <w:top w:val="single" w:sz="8" w:space="0" w:color="000001"/>
               <w:bottom w:val="single" w:sz="8" w:space="0" w:color="000001"/>
@@ -4127,7 +4310,7 @@
         </w:tc>
         <w:tc>
           <w:tcPr>
-            <w:tcW w:w="1640" w:type="dxa"/>
+            <w:tcW w:w="1641" w:type="dxa"/>
             <w:tcBorders>
               <w:top w:val="single" w:sz="8" w:space="0" w:color="000001"/>
               <w:bottom w:val="single" w:sz="8" w:space="0" w:color="000001"/>
@@ -4259,7 +4442,7 @@
         </w:tc>
         <w:tc>
           <w:tcPr>
-            <w:tcW w:w="1837" w:type="dxa"/>
+            <w:tcW w:w="1836" w:type="dxa"/>
             <w:tcBorders>
               <w:top w:val="single" w:sz="8" w:space="0" w:color="000001"/>
               <w:bottom w:val="single" w:sz="8" w:space="0" w:color="000001"/>
@@ -4291,7 +4474,7 @@
         </w:tc>
         <w:tc>
           <w:tcPr>
-            <w:tcW w:w="1640" w:type="dxa"/>
+            <w:tcW w:w="1641" w:type="dxa"/>
             <w:tcBorders>
               <w:top w:val="single" w:sz="8" w:space="0" w:color="000001"/>
               <w:bottom w:val="single" w:sz="8" w:space="0" w:color="000001"/>
@@ -4422,7 +4605,7 @@
         </w:tc>
         <w:tc>
           <w:tcPr>
-            <w:tcW w:w="1837" w:type="dxa"/>
+            <w:tcW w:w="1836" w:type="dxa"/>
             <w:tcBorders>
               <w:top w:val="single" w:sz="8" w:space="0" w:color="000001"/>
               <w:bottom w:val="single" w:sz="8" w:space="0" w:color="000001"/>
@@ -4454,7 +4637,7 @@
         </w:tc>
         <w:tc>
           <w:tcPr>
-            <w:tcW w:w="1640" w:type="dxa"/>
+            <w:tcW w:w="1641" w:type="dxa"/>
             <w:tcBorders>
               <w:top w:val="single" w:sz="8" w:space="0" w:color="000001"/>
               <w:bottom w:val="single" w:sz="8" w:space="0" w:color="000001"/>
@@ -4584,7 +4767,7 @@
         </w:tc>
         <w:tc>
           <w:tcPr>
-            <w:tcW w:w="1837" w:type="dxa"/>
+            <w:tcW w:w="1836" w:type="dxa"/>
             <w:tcBorders>
               <w:top w:val="single" w:sz="8" w:space="0" w:color="000001"/>
               <w:bottom w:val="single" w:sz="8" w:space="0" w:color="000001"/>
@@ -4615,7 +4798,7 @@
         </w:tc>
         <w:tc>
           <w:tcPr>
-            <w:tcW w:w="1640" w:type="dxa"/>
+            <w:tcW w:w="1641" w:type="dxa"/>
             <w:tcBorders>
               <w:top w:val="single" w:sz="8" w:space="0" w:color="000001"/>
               <w:bottom w:val="single" w:sz="8" w:space="0" w:color="000001"/>
@@ -4664,11 +4847,7 @@
     <w:p>
       <w:pPr>
         <w:pStyle w:val="Normal"/>
-        <w:rPr>
-          <w:rFonts w:cs="Arial"/>
-          <w:color w:val="000000"/>
-          <w:highlight w:val="white"/>
-        </w:rPr>
+        <w:rPr/>
       </w:pPr>
       <w:r>
         <w:rPr>
@@ -4679,13 +4858,86 @@
         </w:rPr>
         <w:t>Author response table 4.</w:t>
       </w:r>
+    </w:p>
+    <w:p>
+      <w:pPr>
+        <w:pStyle w:val="Normal"/>
+        <w:rPr>
+          <w:rFonts w:cs="Arial"/>
+          <w:color w:val="000000"/>
+          <w:highlight w:val="white"/>
+        </w:rPr>
+      </w:pPr>
+      <w:r>
+        <w:rPr/>
+      </w:r>
+    </w:p>
+    <w:p>
+      <w:pPr>
+        <w:pStyle w:val="Normal"/>
+        <w:rPr/>
+      </w:pPr>
+      <w:r>
+        <w:rPr>
+          <w:rFonts w:cs="Arial"/>
+          <w:color w:val="000000"/>
+          <w:highlight w:val="yellow"/>
+          <w:shd w:fill="FFFFFF" w:val="clear"/>
+        </w:rPr>
+        <w:t xml:space="preserve">&lt;Author response table </w:t>
+      </w:r>
+      <w:r>
+        <w:rPr>
+          <w:rFonts w:cs="Arial"/>
+          <w:color w:val="000000"/>
+          <w:highlight w:val="yellow"/>
+          <w:shd w:fill="FFFFFF" w:val="clear"/>
+        </w:rPr>
+        <w:t>4</w:t>
+      </w:r>
+      <w:r>
+        <w:rPr>
+          <w:rFonts w:cs="Arial"/>
+          <w:color w:val="000000"/>
+          <w:highlight w:val="yellow"/>
+          <w:shd w:fill="FFFFFF" w:val="clear"/>
+        </w:rPr>
+        <w:t xml:space="preserve"> title/legend&gt;</w:t>
+      </w:r>
       <w:r>
         <w:rPr>
           <w:rFonts w:cs="Arial"/>
           <w:color w:val="000000"/>
           <w:shd w:fill="FFFFFF" w:val="clear"/>
         </w:rPr>
-        <w:t xml:space="preserve"> Ratio of expression values, with minimum expression threshold of RPKM&gt;1 and maximum expression threshold of RPKM&lt;5. We normalized by the ancestral state of expression. Level of significance (Wilcoxon test *P-value&lt;0.05, **P-value&lt;0.001, ***P-value&lt;0.0001, N.S. P-value&gt;0.05.</w:t>
+        <w:t>Ratio of expression values, with minimum expression threshold of RPKM&gt;1 and maximum expression threshold of RPKM&lt;5. We normalized by the ancestral state of expression. Level of significance (Wilcoxon test *P-value&lt;0.05, **P-value&lt;0.001, ***P-value&lt;0.0001, N.S. P-value&gt;0.05.</w:t>
+      </w:r>
+      <w:r>
+        <w:rPr>
+          <w:rFonts w:cs="Arial"/>
+          <w:color w:val="000000"/>
+          <w:highlight w:val="yellow"/>
+          <w:shd w:fill="FFFFFF" w:val="clear"/>
+        </w:rPr>
+        <w:t xml:space="preserve">&lt;/Author response table </w:t>
+      </w:r>
+      <w:r>
+        <w:rPr>
+          <w:rFonts w:cs="Arial"/>
+          <w:color w:val="000000"/>
+          <w:highlight w:val="yellow"/>
+          <w:shd w:fill="FFFFFF" w:val="clear"/>
+        </w:rPr>
+        <w:t>4</w:t>
+      </w:r>
+      <w:r>
+        <w:rPr>
+          <w:rFonts w:cs="Arial"/>
+          <w:color w:val="000000"/>
+          <w:highlight w:val="yellow"/>
+          <w:shd w:fill="FFFFFF" w:val="clear"/>
+        </w:rPr>
+        <w:t xml:space="preserve"> title/legend&gt;</w:t>
       </w:r>
     </w:p>
     <w:p>
@@ -4701,7 +4953,7 @@
         <w:rPr>
           <w:rFonts w:cs="Arial"/>
           <w:color w:val="000000"/>
-          <w:shd w:fill="FFFFFF" w:val="clear"/>
+          <w:highlight w:val="white"/>
         </w:rPr>
       </w:r>
     </w:p>
@@ -4726,8 +4978,8 @@
         <w:gridCol w:w="1751"/>
         <w:gridCol w:w="1730"/>
         <w:gridCol w:w="1639"/>
-        <w:gridCol w:w="1837"/>
-        <w:gridCol w:w="1640"/>
+        <w:gridCol w:w="1836"/>
+        <w:gridCol w:w="1641"/>
       </w:tblGrid>
       <w:tr>
         <w:trPr>
@@ -4755,7 +5007,7 @@
               <w:rPr>
                 <w:rFonts w:cs="Arial"/>
                 <w:color w:val="000000"/>
-                <w:shd w:fill="FFFFFF" w:val="clear"/>
+                <w:highlight w:val="white"/>
               </w:rPr>
             </w:r>
           </w:p>
@@ -4860,7 +5112,7 @@
         </w:tc>
         <w:tc>
           <w:tcPr>
-            <w:tcW w:w="1837" w:type="dxa"/>
+            <w:tcW w:w="1836" w:type="dxa"/>
             <w:tcBorders>
               <w:bottom w:val="single" w:sz="8" w:space="0" w:color="000001"/>
               <w:insideH w:val="single" w:sz="8" w:space="0" w:color="000001"/>
@@ -4909,7 +5161,7 @@
         </w:tc>
         <w:tc>
           <w:tcPr>
-            <w:tcW w:w="1640" w:type="dxa"/>
+            <w:tcW w:w="1641" w:type="dxa"/>
             <w:tcBorders>
               <w:bottom w:val="single" w:sz="8" w:space="0" w:color="000001"/>
               <w:insideH w:val="single" w:sz="8" w:space="0" w:color="000001"/>
@@ -5056,7 +5308,7 @@
         </w:tc>
         <w:tc>
           <w:tcPr>
-            <w:tcW w:w="1837" w:type="dxa"/>
+            <w:tcW w:w="1836" w:type="dxa"/>
             <w:tcBorders>
               <w:top w:val="single" w:sz="8" w:space="0" w:color="000001"/>
               <w:bottom w:val="single" w:sz="8" w:space="0" w:color="000001"/>
@@ -5087,7 +5339,7 @@
         </w:tc>
         <w:tc>
           <w:tcPr>
-            <w:tcW w:w="1640" w:type="dxa"/>
+            <w:tcW w:w="1641" w:type="dxa"/>
             <w:tcBorders>
               <w:top w:val="single" w:sz="8" w:space="0" w:color="000001"/>
               <w:bottom w:val="single" w:sz="8" w:space="0" w:color="000001"/>
@@ -5217,7 +5469,7 @@
         </w:tc>
         <w:tc>
           <w:tcPr>
-            <w:tcW w:w="1837" w:type="dxa"/>
+            <w:tcW w:w="1836" w:type="dxa"/>
             <w:tcBorders>
               <w:top w:val="single" w:sz="8" w:space="0" w:color="000001"/>
               <w:bottom w:val="single" w:sz="8" w:space="0" w:color="000001"/>
@@ -5248,7 +5500,7 @@
         </w:tc>
         <w:tc>
           <w:tcPr>
-            <w:tcW w:w="1640" w:type="dxa"/>
+            <w:tcW w:w="1641" w:type="dxa"/>
             <w:tcBorders>
               <w:top w:val="single" w:sz="8" w:space="0" w:color="000001"/>
               <w:bottom w:val="single" w:sz="8" w:space="0" w:color="000001"/>
@@ -5378,7 +5630,7 @@
         </w:tc>
         <w:tc>
           <w:tcPr>
-            <w:tcW w:w="1837" w:type="dxa"/>
+            <w:tcW w:w="1836" w:type="dxa"/>
             <w:tcBorders>
               <w:top w:val="single" w:sz="8" w:space="0" w:color="000001"/>
               <w:bottom w:val="single" w:sz="8" w:space="0" w:color="000001"/>
@@ -5409,7 +5661,7 @@
         </w:tc>
         <w:tc>
           <w:tcPr>
-            <w:tcW w:w="1640" w:type="dxa"/>
+            <w:tcW w:w="1641" w:type="dxa"/>
             <w:tcBorders>
               <w:top w:val="single" w:sz="8" w:space="0" w:color="000001"/>
               <w:bottom w:val="single" w:sz="8" w:space="0" w:color="000001"/>
@@ -5538,7 +5790,7 @@
         </w:tc>
         <w:tc>
           <w:tcPr>
-            <w:tcW w:w="1837" w:type="dxa"/>
+            <w:tcW w:w="1836" w:type="dxa"/>
             <w:tcBorders>
               <w:top w:val="single" w:sz="8" w:space="0" w:color="000001"/>
               <w:bottom w:val="single" w:sz="8" w:space="0" w:color="000001"/>
@@ -5569,7 +5821,7 @@
         </w:tc>
         <w:tc>
           <w:tcPr>
-            <w:tcW w:w="1640" w:type="dxa"/>
+            <w:tcW w:w="1641" w:type="dxa"/>
             <w:tcBorders>
               <w:top w:val="single" w:sz="8" w:space="0" w:color="000001"/>
               <w:bottom w:val="single" w:sz="8" w:space="0" w:color="000001"/>
@@ -5698,7 +5950,7 @@
         </w:tc>
         <w:tc>
           <w:tcPr>
-            <w:tcW w:w="1837" w:type="dxa"/>
+            <w:tcW w:w="1836" w:type="dxa"/>
             <w:tcBorders>
               <w:top w:val="single" w:sz="8" w:space="0" w:color="000001"/>
               <w:bottom w:val="single" w:sz="8" w:space="0" w:color="000001"/>
@@ -5729,7 +5981,7 @@
         </w:tc>
         <w:tc>
           <w:tcPr>
-            <w:tcW w:w="1640" w:type="dxa"/>
+            <w:tcW w:w="1641" w:type="dxa"/>
             <w:tcBorders>
               <w:top w:val="single" w:sz="8" w:space="0" w:color="000001"/>
               <w:bottom w:val="single" w:sz="8" w:space="0" w:color="000001"/>
@@ -5860,7 +6112,7 @@
         </w:tc>
         <w:tc>
           <w:tcPr>
-            <w:tcW w:w="1837" w:type="dxa"/>
+            <w:tcW w:w="1836" w:type="dxa"/>
             <w:tcBorders>
               <w:top w:val="single" w:sz="8" w:space="0" w:color="000001"/>
               <w:bottom w:val="single" w:sz="8" w:space="0" w:color="000001"/>
@@ -5892,7 +6144,7 @@
         </w:tc>
         <w:tc>
           <w:tcPr>
-            <w:tcW w:w="1640" w:type="dxa"/>
+            <w:tcW w:w="1641" w:type="dxa"/>
             <w:tcBorders>
               <w:top w:val="single" w:sz="8" w:space="0" w:color="000001"/>
               <w:bottom w:val="single" w:sz="8" w:space="0" w:color="000001"/>
@@ -6023,7 +6275,7 @@
         </w:tc>
         <w:tc>
           <w:tcPr>
-            <w:tcW w:w="1837" w:type="dxa"/>
+            <w:tcW w:w="1836" w:type="dxa"/>
             <w:tcBorders>
               <w:top w:val="single" w:sz="8" w:space="0" w:color="000001"/>
               <w:bottom w:val="single" w:sz="8" w:space="0" w:color="000001"/>
@@ -6054,7 +6306,7 @@
         </w:tc>
         <w:tc>
           <w:tcPr>
-            <w:tcW w:w="1640" w:type="dxa"/>
+            <w:tcW w:w="1641" w:type="dxa"/>
             <w:tcBorders>
               <w:top w:val="single" w:sz="8" w:space="0" w:color="000001"/>
               <w:bottom w:val="single" w:sz="8" w:space="0" w:color="000001"/>
@@ -6089,13 +6341,7 @@
     <w:p>
       <w:pPr>
         <w:pStyle w:val="Normal"/>
-        <w:rPr>
-          <w:rFonts w:cs="Arial"/>
-          <w:i/>
-          <w:i/>
-          <w:color w:val="000000"/>
-          <w:highlight w:val="white"/>
-        </w:rPr>
+        <w:rPr/>
       </w:pPr>
       <w:r>
         <w:rPr/>
@@ -6120,7 +6366,6 @@
     <w:rPrDefault>
       <w:rPr>
         <w:rFonts w:ascii="Cambria" w:hAnsi="Cambria" w:eastAsia="ＭＳ 明朝" w:cs="" w:asciiTheme="minorHAnsi" w:cstheme="minorBidi" w:eastAsiaTheme="minorEastAsia" w:hAnsiTheme="minorHAnsi"/>
-        <w:sz w:val="24"/>
         <w:szCs w:val="24"/>
         <w:lang w:val="en-US" w:eastAsia="en-US" w:bidi="ar-SA"/>
       </w:rPr>
@@ -6601,7 +6846,6 @@
     <w:rsid w:val="007c568f"/>
     <w:pPr>
       <w:widowControl/>
-      <w:pBdr/>
       <w:bidi w:val="0"/>
       <w:spacing w:lineRule="auto" w:line="259" w:before="0" w:after="160"/>
       <w:jc w:val="left"/>
@@ -6640,7 +6884,7 @@
       <w:jc w:val="left"/>
     </w:pPr>
     <w:rPr>
-      <w:rFonts w:eastAsia="Cambria" w:eastAsiaTheme="minorHAnsi" w:ascii="Cambria" w:hAnsi="Cambria" w:cs=""/>
+      <w:rFonts w:ascii="Cambria" w:hAnsi="Cambria" w:eastAsia="Cambria" w:cs="" w:eastAsiaTheme="minorHAnsi"/>
       <w:color w:val="auto"/>
       <w:kern w:val="0"/>
       <w:sz w:val="22"/>

</xml_diff>